<commit_message>
Final submission preparation: Fix virtual environment setup, complete OWASP list, and fix reflection filename references
</commit_message>
<xml_diff>
--- a/Unit_12/Reflection_on_the_Secure_Software_Development_Module_v1.1.docx
+++ b/Unit_12/Reflection_on_the_Secure_Software_Development_Module_v1.1.docx
@@ -97,6 +97,7 @@
     </w:p>
     <w:p>
       <w:pPr>
+        <w:jc w:val="both"/>
         <w:rPr>
           <w:rFonts w:asciiTheme="minorBidi" w:hAnsiTheme="minorBidi"/>
           <w:b/>
@@ -114,6 +115,7 @@
     </w:p>
     <w:p>
       <w:pPr>
+        <w:jc w:val="both"/>
         <w:rPr>
           <w:rFonts w:asciiTheme="minorBidi" w:hAnsiTheme="minorBidi"/>
         </w:rPr>
@@ -141,13 +143,7 @@
     </w:p>
     <w:p>
       <w:pPr>
-        <w:rPr>
-          <w:rFonts w:asciiTheme="minorBidi" w:hAnsiTheme="minorBidi"/>
-        </w:rPr>
-      </w:pPr>
-    </w:p>
-    <w:p>
-      <w:pPr>
+        <w:jc w:val="both"/>
         <w:rPr>
           <w:rFonts w:asciiTheme="minorBidi" w:hAnsiTheme="minorBidi"/>
         </w:rPr>
@@ -161,13 +157,7 @@
     </w:p>
     <w:p>
       <w:pPr>
-        <w:rPr>
-          <w:rFonts w:asciiTheme="minorBidi" w:hAnsiTheme="minorBidi"/>
-        </w:rPr>
-      </w:pPr>
-    </w:p>
-    <w:p>
-      <w:pPr>
+        <w:jc w:val="both"/>
         <w:rPr>
           <w:rFonts w:asciiTheme="minorBidi" w:hAnsiTheme="minorBidi"/>
         </w:rPr>
@@ -181,13 +171,7 @@
     </w:p>
     <w:p>
       <w:pPr>
-        <w:rPr>
-          <w:rFonts w:asciiTheme="minorBidi" w:hAnsiTheme="minorBidi"/>
-        </w:rPr>
-      </w:pPr>
-    </w:p>
-    <w:p>
-      <w:pPr>
+        <w:jc w:val="both"/>
         <w:rPr>
           <w:rFonts w:asciiTheme="minorBidi" w:hAnsiTheme="minorBidi"/>
         </w:rPr>
@@ -201,13 +185,7 @@
     </w:p>
     <w:p>
       <w:pPr>
-        <w:rPr>
-          <w:rFonts w:asciiTheme="minorBidi" w:hAnsiTheme="minorBidi"/>
-        </w:rPr>
-      </w:pPr>
-    </w:p>
-    <w:p>
-      <w:pPr>
+        <w:jc w:val="both"/>
         <w:rPr>
           <w:rFonts w:asciiTheme="minorBidi" w:hAnsiTheme="minorBidi"/>
         </w:rPr>
@@ -232,37 +210,49 @@
         </w:rPr>
         <w:t xml:space="preserve"> or </w:t>
       </w:r>
+      <w:r>
+        <w:rPr>
+          <w:rFonts w:asciiTheme="minorBidi" w:hAnsiTheme="minorBidi"/>
+        </w:rPr>
+        <w:t>JavaScript</w:t>
+      </w:r>
+      <w:r>
+        <w:rPr>
+          <w:rFonts w:asciiTheme="minorBidi" w:hAnsiTheme="minorBidi"/>
+        </w:rPr>
+        <w:t xml:space="preserve"> Object Notation (</w:t>
+      </w:r>
+      <w:r>
+        <w:rPr>
+          <w:rFonts w:asciiTheme="minorBidi" w:hAnsiTheme="minorBidi"/>
+        </w:rPr>
+        <w:t>JSON</w:t>
+      </w:r>
+      <w:r>
+        <w:rPr>
+          <w:rFonts w:asciiTheme="minorBidi" w:hAnsiTheme="minorBidi"/>
+        </w:rPr>
+        <w:t>)</w:t>
+      </w:r>
+      <w:r>
+        <w:rPr>
+          <w:rFonts w:asciiTheme="minorBidi" w:hAnsiTheme="minorBidi"/>
+        </w:rPr>
+        <w:t xml:space="preserve"> files to store credentials, without much thought for security exposure. Learning about </w:t>
+      </w:r>
       <w:proofErr w:type="spellStart"/>
       <w:r>
         <w:rPr>
           <w:rFonts w:asciiTheme="minorBidi" w:hAnsiTheme="minorBidi"/>
         </w:rPr>
-        <w:t>Javascript</w:t>
+        <w:t>bcrypt</w:t>
       </w:r>
       <w:proofErr w:type="spellEnd"/>
       <w:r>
         <w:rPr>
           <w:rFonts w:asciiTheme="minorBidi" w:hAnsiTheme="minorBidi"/>
         </w:rPr>
-        <w:t xml:space="preserve"> Object Notation (</w:t>
-      </w:r>
-      <w:r>
-        <w:rPr>
-          <w:rFonts w:asciiTheme="minorBidi" w:hAnsiTheme="minorBidi"/>
-        </w:rPr>
-        <w:t>JSON</w:t>
-      </w:r>
-      <w:r>
-        <w:rPr>
-          <w:rFonts w:asciiTheme="minorBidi" w:hAnsiTheme="minorBidi"/>
-        </w:rPr>
-        <w:t>)</w:t>
-      </w:r>
-      <w:r>
-        <w:rPr>
-          <w:rFonts w:asciiTheme="minorBidi" w:hAnsiTheme="minorBidi"/>
-        </w:rPr>
-        <w:t xml:space="preserve"> files to store credentials, without much thought for security exposure. Learning about </w:t>
+        <w:t xml:space="preserve"> and the cryptography package (Romano and Krüger, 2021) led me to redesign my approach. I implemented Fernet encryption for data at rest and used </w:t>
       </w:r>
       <w:proofErr w:type="spellStart"/>
       <w:r>
@@ -276,39 +266,33 @@
         <w:rPr>
           <w:rFonts w:asciiTheme="minorBidi" w:hAnsiTheme="minorBidi"/>
         </w:rPr>
-        <w:t xml:space="preserve"> and the cryptography package (Romano and Krüger, 2021) led me to redesign my approach. I implemented Fernet encryption for data at rest and used </w:t>
+        <w:t xml:space="preserve"> for password hashing. I also integrated two-</w:t>
+      </w:r>
+      <w:r>
+        <w:rPr>
+          <w:rFonts w:asciiTheme="minorBidi" w:hAnsiTheme="minorBidi"/>
+        </w:rPr>
+        <w:lastRenderedPageBreak/>
+        <w:t>factor authentication (2FA) using the Python One-Time Password (</w:t>
       </w:r>
       <w:proofErr w:type="spellStart"/>
       <w:r>
         <w:rPr>
           <w:rFonts w:asciiTheme="minorBidi" w:hAnsiTheme="minorBidi"/>
         </w:rPr>
-        <w:t>bcrypt</w:t>
+        <w:t>PyOTP</w:t>
       </w:r>
       <w:proofErr w:type="spellEnd"/>
       <w:r>
         <w:rPr>
           <w:rFonts w:asciiTheme="minorBidi" w:hAnsiTheme="minorBidi"/>
         </w:rPr>
-        <w:t xml:space="preserve"> for password hashing. I also integrated two-factor authentication (2FA) using the Python One-Time Password (</w:t>
-      </w:r>
-      <w:proofErr w:type="spellStart"/>
-      <w:r>
-        <w:rPr>
-          <w:rFonts w:asciiTheme="minorBidi" w:hAnsiTheme="minorBidi"/>
-        </w:rPr>
-        <w:t>PyOTP</w:t>
-      </w:r>
-      <w:proofErr w:type="spellEnd"/>
-      <w:r>
-        <w:rPr>
-          <w:rFonts w:asciiTheme="minorBidi" w:hAnsiTheme="minorBidi"/>
-        </w:rPr>
         <w:t>) library to defend against brute-force and replay attacks.</w:t>
       </w:r>
     </w:p>
     <w:p>
       <w:pPr>
+        <w:jc w:val="both"/>
         <w:rPr>
           <w:rFonts w:asciiTheme="minorBidi" w:hAnsiTheme="minorBidi"/>
         </w:rPr>
@@ -322,6 +306,7 @@
     </w:p>
     <w:p>
       <w:pPr>
+        <w:jc w:val="both"/>
         <w:rPr>
           <w:rFonts w:asciiTheme="minorBidi" w:hAnsiTheme="minorBidi"/>
         </w:rPr>
@@ -462,7 +447,23 @@
           <w:rFonts w:asciiTheme="minorBidi" w:hAnsiTheme="minorBidi"/>
           <w:lang w:val="en-US"/>
         </w:rPr>
-        <w:t xml:space="preserve">Despite the time pressure, the Unit 6 team design phase was a great experience. Our team was collaborative and flexible. If someone couldn't attend a meeting, we would simply reschedule. I contributed not only by organizing meetings but also by shaping key </w:t>
+        <w:t>Despite the time pressure, the Unit 6 team design phase was a great experience. Our team was collaborative and flexible. If someone couldn't attend a meeting, we would simply reschedule. I contributed not only by organizing meetings but also by shaping key parts of the design. I shared ideas on CLI structure, user roles, and OWASP threat mitigation. Collaborating with others exposed me to tools like Mermaid for class diagrams (Mermaid, no date), which I hadn’t used before. It made documenting class relationships much clearer.</w:t>
+      </w:r>
+    </w:p>
+    <w:p>
+      <w:pPr>
+        <w:jc w:val="both"/>
+        <w:rPr>
+          <w:rFonts w:asciiTheme="minorBidi" w:hAnsiTheme="minorBidi"/>
+          <w:lang w:val="en-US"/>
+        </w:rPr>
+      </w:pPr>
+      <w:r>
+        <w:rPr>
+          <w:rFonts w:asciiTheme="minorBidi" w:hAnsiTheme="minorBidi"/>
+          <w:lang w:val="en-US"/>
+        </w:rPr>
+        <w:t xml:space="preserve">The design phase also deepened my understanding of security risks. I saw how OWASP threats like A03 (Injection) and A10 (Insufficient Logging and Monitoring) could be </w:t>
       </w:r>
       <w:r>
         <w:rPr>
@@ -470,23 +471,7 @@
           <w:lang w:val="en-US"/>
         </w:rPr>
         <w:lastRenderedPageBreak/>
-        <w:t>parts of the design. I shared ideas on CLI structure, user roles, and Open Worldwide Application Security Project (OWASP) threat mitigation. Collaborating with others exposed me to tools like Mermaid for class diagrams (Mermaid, no date), which I hadn’t used before. It made documenting class relationships much clearer.</w:t>
-      </w:r>
-    </w:p>
-    <w:p>
-      <w:pPr>
-        <w:jc w:val="both"/>
-        <w:rPr>
-          <w:rFonts w:asciiTheme="minorBidi" w:hAnsiTheme="minorBidi"/>
-          <w:lang w:val="en-US"/>
-        </w:rPr>
-      </w:pPr>
-      <w:r>
-        <w:rPr>
-          <w:rFonts w:asciiTheme="minorBidi" w:hAnsiTheme="minorBidi"/>
-          <w:lang w:val="en-US"/>
-        </w:rPr>
-        <w:t>The design phase also deepened my understanding of security risks. I saw how OWASP threats like A03 (Injection) and A10 (Insufficient Logging and Monitoring) could be addressed by implementing login attempt logging and using Click decorators for input sanitization (OWASP Foundation, 2021; Python Package Index, no date-d). These insights were applied directly in the final build.</w:t>
+        <w:t>addressed by implementing login attempt logging and using Click decorators for input sanitization (OWASP Foundation, 2021; Python Package Index, no date-d). These insights were applied directly in the final build.</w:t>
       </w:r>
     </w:p>
     <w:p>
@@ -564,21 +549,7 @@
           <w:rFonts w:asciiTheme="minorBidi" w:hAnsiTheme="minorBidi"/>
           <w:lang w:val="en-US"/>
         </w:rPr>
-        <w:t xml:space="preserve">systematically reviewing tutor feedback, re-evaluating implementation decisions, and mapping </w:t>
-      </w:r>
-      <w:r>
-        <w:rPr>
-          <w:rFonts w:asciiTheme="minorBidi" w:hAnsiTheme="minorBidi"/>
-          <w:lang w:val="en-US"/>
-        </w:rPr>
-        <w:t>behavior</w:t>
-      </w:r>
-      <w:r>
-        <w:rPr>
-          <w:rFonts w:asciiTheme="minorBidi" w:hAnsiTheme="minorBidi"/>
-          <w:lang w:val="en-US"/>
-        </w:rPr>
-        <w:t xml:space="preserve"> against expected outcomes</w:t>
+        <w:t>systematically reviewing tutor feedback, re-evaluating implementation decisions, and mapping behavior against expected outcomes</w:t>
       </w:r>
       <w:r>
         <w:rPr>
@@ -672,7 +643,23 @@
           <w:rFonts w:asciiTheme="minorBidi" w:hAnsiTheme="minorBidi"/>
           <w:lang w:val="en-US"/>
         </w:rPr>
-        <w:t xml:space="preserve">This module has also increased my interest in pursuing the MSc, especially since my upcoming modules are also related to security. Initially, I was nervous about the security modules. I worried whether I would meet expectations while adjusting to a demanding </w:t>
+        <w:t>This module has also increased my interest in pursuing the MSc, especially since my upcoming modules are also related to security. Initially, I was nervous about the security modules. I worried whether I would meet expectations while adjusting to a demanding new job. But the application of these concepts in both academic and work settings has been energizing.</w:t>
+      </w:r>
+    </w:p>
+    <w:p>
+      <w:pPr>
+        <w:jc w:val="both"/>
+        <w:rPr>
+          <w:rFonts w:asciiTheme="minorBidi" w:hAnsiTheme="minorBidi"/>
+          <w:lang w:val="en-US"/>
+        </w:rPr>
+      </w:pPr>
+      <w:r>
+        <w:rPr>
+          <w:rFonts w:asciiTheme="minorBidi" w:hAnsiTheme="minorBidi"/>
+          <w:lang w:val="en-US"/>
+        </w:rPr>
+        <w:t xml:space="preserve">Unit 10’s content on faceted data and secure information flows has also sparked new ideas. I want to explore how Python decorators could be used to enforce data access layers, ensuring users only see what they’re permitted to. This aligns directly with what </w:t>
       </w:r>
       <w:r>
         <w:rPr>
@@ -680,23 +667,7 @@
           <w:lang w:val="en-US"/>
         </w:rPr>
         <w:lastRenderedPageBreak/>
-        <w:t>new job. But the application of these concepts in both academic and work settings has been energizing.</w:t>
-      </w:r>
-    </w:p>
-    <w:p>
-      <w:pPr>
-        <w:jc w:val="both"/>
-        <w:rPr>
-          <w:rFonts w:asciiTheme="minorBidi" w:hAnsiTheme="minorBidi"/>
-          <w:lang w:val="en-US"/>
-        </w:rPr>
-      </w:pPr>
-      <w:r>
-        <w:rPr>
-          <w:rFonts w:asciiTheme="minorBidi" w:hAnsiTheme="minorBidi"/>
-          <w:lang w:val="en-US"/>
-        </w:rPr>
-        <w:t>Unit 10’s content on faceted data and secure information flows has also sparked new ideas. I want to explore how Python decorators could be used to enforce data access layers, ensuring users only see what they’re permitted to. This aligns directly with what I’m working on in my current role, and I see opportunities to build these ideas into real-world systems.</w:t>
+        <w:t>I’m working on in my current role, and I see opportunities to build these ideas into real-world systems.</w:t>
       </w:r>
     </w:p>
     <w:p>
@@ -1662,6 +1633,7 @@
   <w:style w:type="character" w:default="1" w:styleId="DefaultParagraphFont">
     <w:name w:val="Default Paragraph Font"/>
     <w:uiPriority w:val="1"/>
+    <w:semiHidden/>
     <w:unhideWhenUsed/>
   </w:style>
   <w:style w:type="table" w:default="1" w:styleId="TableNormal">

</xml_diff>